<commit_message>
Member Part Draft Finished Need Test
</commit_message>
<xml_diff>
--- a/Supporting Files/Database Structure.docx
+++ b/Supporting Files/Database Structure.docx
@@ -1902,23 +1902,7 @@
                 <w:sz w:val="24"/>
                 <w:szCs w:val="24"/>
               </w:rPr>
-              <w:t>Default(</w:t>
-            </w:r>
-            <w:r>
-              <w:rPr>
-                <w:rFonts w:ascii="Times New Roman" w:hAnsi="Times New Roman" w:cs="Times New Roman"/>
-                <w:sz w:val="24"/>
-                <w:szCs w:val="24"/>
-              </w:rPr>
-              <w:t>‘Employee’</w:t>
-            </w:r>
-            <w:r>
-              <w:rPr>
-                <w:rFonts w:ascii="Times New Roman" w:hAnsi="Times New Roman" w:cs="Times New Roman"/>
-                <w:sz w:val="24"/>
-                <w:szCs w:val="24"/>
-              </w:rPr>
-              <w:t>)</w:t>
+              <w:t>Default(‘Employee’)</w:t>
             </w:r>
           </w:p>
         </w:tc>
@@ -2790,15 +2774,7 @@
                 <w:sz w:val="24"/>
                 <w:szCs w:val="24"/>
               </w:rPr>
-              <w:t>1</w:t>
-            </w:r>
-            <w:r>
-              <w:rPr>
-                <w:rFonts w:ascii="Times New Roman" w:hAnsi="Times New Roman" w:cs="Times New Roman"/>
-                <w:sz w:val="24"/>
-                <w:szCs w:val="24"/>
-              </w:rPr>
-              <w:t>)</w:t>
+              <w:t>1)</w:t>
             </w:r>
           </w:p>
         </w:tc>
@@ -3410,15 +3386,7 @@
                 <w:sz w:val="24"/>
                 <w:szCs w:val="24"/>
               </w:rPr>
-              <w:t>1</w:t>
-            </w:r>
-            <w:r>
-              <w:rPr>
-                <w:rFonts w:ascii="Times New Roman" w:hAnsi="Times New Roman" w:cs="Times New Roman"/>
-                <w:sz w:val="24"/>
-                <w:szCs w:val="24"/>
-              </w:rPr>
-              <w:t>)</w:t>
+              <w:t>1)</w:t>
             </w:r>
           </w:p>
         </w:tc>
@@ -3910,15 +3878,7 @@
                 <w:sz w:val="24"/>
                 <w:szCs w:val="24"/>
               </w:rPr>
-              <w:t>1</w:t>
-            </w:r>
-            <w:r>
-              <w:rPr>
-                <w:rFonts w:ascii="Times New Roman" w:hAnsi="Times New Roman" w:cs="Times New Roman"/>
-                <w:sz w:val="24"/>
-                <w:szCs w:val="24"/>
-              </w:rPr>
-              <w:t>)</w:t>
+              <w:t>1)</w:t>
             </w:r>
           </w:p>
         </w:tc>
@@ -4556,15 +4516,7 @@
                 <w:sz w:val="24"/>
                 <w:szCs w:val="24"/>
               </w:rPr>
-              <w:t>1</w:t>
-            </w:r>
-            <w:r>
-              <w:rPr>
-                <w:rFonts w:ascii="Times New Roman" w:hAnsi="Times New Roman" w:cs="Times New Roman"/>
-                <w:sz w:val="24"/>
-                <w:szCs w:val="24"/>
-              </w:rPr>
-              <w:t>)</w:t>
+              <w:t>1)</w:t>
             </w:r>
           </w:p>
         </w:tc>
@@ -5344,7 +5296,7 @@
               <w:jc w:val="left"/>
               <w:cnfStyle w:val="000000000000" w:firstRow="0" w:lastRow="0" w:firstColumn="0" w:lastColumn="0" w:oddVBand="0" w:evenVBand="0" w:oddHBand="0" w:evenHBand="0" w:firstRowFirstColumn="0" w:firstRowLastColumn="0" w:lastRowFirstColumn="0" w:lastRowLastColumn="0"/>
               <w:rPr>
-                <w:rFonts w:ascii="Times New Roman" w:hAnsi="Times New Roman" w:cs="Times New Roman" w:hint="eastAsia"/>
+                <w:rFonts w:ascii="Times New Roman" w:hAnsi="Times New Roman" w:cs="Times New Roman"/>
                 <w:sz w:val="24"/>
                 <w:szCs w:val="24"/>
               </w:rPr>
@@ -5811,7 +5763,7 @@
     <w:p>
       <w:pPr>
         <w:rPr>
-          <w:rFonts w:ascii="Times New Roman" w:hAnsi="Times New Roman" w:cs="Times New Roman" w:hint="eastAsia"/>
+          <w:rFonts w:ascii="Times New Roman" w:hAnsi="Times New Roman" w:cs="Times New Roman"/>
           <w:sz w:val="24"/>
         </w:rPr>
       </w:pPr>
@@ -5850,10 +5802,129 @@
     <w:p>
       <w:pPr>
         <w:rPr>
+          <w:rFonts w:ascii="Times New Roman" w:hAnsi="Times New Roman" w:cs="Times New Roman"/>
+          <w:sz w:val="24"/>
+        </w:rPr>
+      </w:pPr>
+    </w:p>
+    <w:p>
+      <w:pPr>
+        <w:ind w:left="480" w:hangingChars="200" w:hanging="480"/>
+        <w:rPr>
+          <w:rFonts w:ascii="Times New Roman" w:hAnsi="Times New Roman" w:cs="Times New Roman"/>
+          <w:sz w:val="24"/>
+        </w:rPr>
+      </w:pPr>
+      <w:r>
+        <w:rPr>
+          <w:rFonts w:ascii="Times New Roman" w:hAnsi="Times New Roman" w:cs="Times New Roman"/>
+          <w:sz w:val="24"/>
+        </w:rPr>
+        <w:t xml:space="preserve">1. All primary key is set to </w:t>
+      </w:r>
+      <w:proofErr w:type="gramStart"/>
+      <w:r>
+        <w:rPr>
+          <w:rFonts w:ascii="Times New Roman" w:hAnsi="Times New Roman" w:cs="Times New Roman"/>
+          <w:sz w:val="24"/>
+        </w:rPr>
+        <w:t>identity(</w:t>
+      </w:r>
+      <w:proofErr w:type="gramEnd"/>
+      <w:r>
+        <w:rPr>
+          <w:rFonts w:ascii="Times New Roman" w:hAnsi="Times New Roman" w:cs="Times New Roman"/>
+          <w:sz w:val="24"/>
+        </w:rPr>
+        <w:t xml:space="preserve">1,1), except the composite primary key in </w:t>
+      </w:r>
+      <w:proofErr w:type="spellStart"/>
+      <w:r>
+        <w:rPr>
+          <w:rFonts w:ascii="Times New Roman" w:hAnsi="Times New Roman" w:cs="Times New Roman"/>
+          <w:sz w:val="24"/>
+        </w:rPr>
+        <w:t>OrderDetail</w:t>
+      </w:r>
+      <w:proofErr w:type="spellEnd"/>
+      <w:r>
+        <w:rPr>
+          <w:rFonts w:ascii="Times New Roman" w:hAnsi="Times New Roman" w:cs="Times New Roman"/>
+          <w:sz w:val="24"/>
+        </w:rPr>
+        <w:t xml:space="preserve"> table, therefor there is no need to manual assign Id for them.</w:t>
+      </w:r>
+    </w:p>
+    <w:p>
+      <w:pPr>
+        <w:ind w:left="480" w:hangingChars="200" w:hanging="480"/>
+        <w:rPr>
+          <w:rFonts w:ascii="Times New Roman" w:hAnsi="Times New Roman" w:cs="Times New Roman"/>
+          <w:sz w:val="24"/>
+        </w:rPr>
+      </w:pPr>
+    </w:p>
+    <w:p>
+      <w:pPr>
+        <w:ind w:left="480" w:hangingChars="200" w:hanging="480"/>
+        <w:rPr>
+          <w:rFonts w:ascii="Times New Roman" w:hAnsi="Times New Roman" w:cs="Times New Roman"/>
+          <w:sz w:val="24"/>
+        </w:rPr>
+      </w:pPr>
+      <w:r>
+        <w:rPr>
+          <w:rFonts w:ascii="Times New Roman" w:hAnsi="Times New Roman" w:cs="Times New Roman"/>
+          <w:sz w:val="24"/>
+        </w:rPr>
+        <w:t xml:space="preserve">2. Need more details about Foreign key relationship, check </w:t>
+      </w:r>
+      <w:r>
+        <w:rPr>
+          <w:rFonts w:ascii="Times New Roman" w:hAnsi="Times New Roman" w:cs="Times New Roman"/>
+          <w:sz w:val="24"/>
+        </w:rPr>
+        <w:t>Database Diagram.png</w:t>
+      </w:r>
+      <w:r>
+        <w:rPr>
+          <w:rFonts w:ascii="Times New Roman" w:hAnsi="Times New Roman" w:cs="Times New Roman"/>
+          <w:sz w:val="24"/>
+        </w:rPr>
+        <w:t xml:space="preserve"> under Supporting Files directory.</w:t>
+      </w:r>
+    </w:p>
+    <w:p>
+      <w:pPr>
+        <w:ind w:left="480" w:hangingChars="200" w:hanging="480"/>
+        <w:rPr>
+          <w:rFonts w:ascii="Times New Roman" w:hAnsi="Times New Roman" w:cs="Times New Roman"/>
+          <w:sz w:val="24"/>
+        </w:rPr>
+      </w:pPr>
+    </w:p>
+    <w:p>
+      <w:pPr>
+        <w:ind w:left="480" w:hangingChars="200" w:hanging="480"/>
+        <w:rPr>
+          <w:rFonts w:ascii="Times New Roman" w:hAnsi="Times New Roman" w:cs="Times New Roman"/>
+          <w:sz w:val="24"/>
+        </w:rPr>
+      </w:pPr>
+      <w:r>
+        <w:rPr>
           <w:rFonts w:ascii="Times New Roman" w:hAnsi="Times New Roman" w:cs="Times New Roman" w:hint="eastAsia"/>
           <w:sz w:val="24"/>
         </w:rPr>
-      </w:pPr>
+        <w:t>3</w:t>
+      </w:r>
+      <w:r>
+        <w:rPr>
+          <w:rFonts w:ascii="Times New Roman" w:hAnsi="Times New Roman" w:cs="Times New Roman"/>
+          <w:sz w:val="24"/>
+        </w:rPr>
+        <w:t>. There is a Stored Procedure for soft deletion, following is the detail:</w:t>
+      </w:r>
     </w:p>
     <w:p>
       <w:pPr>
@@ -5863,28 +5934,143 @@
           <w:sz w:val="24"/>
         </w:rPr>
       </w:pPr>
-      <w:r>
-        <w:rPr>
-          <w:rFonts w:ascii="Times New Roman" w:hAnsi="Times New Roman" w:cs="Times New Roman"/>
-          <w:sz w:val="24"/>
-        </w:rPr>
-        <w:t xml:space="preserve">1. All primary key is set to </w:t>
-      </w:r>
+    </w:p>
+    <w:p>
+      <w:pPr>
+        <w:ind w:left="480" w:hangingChars="200" w:hanging="480"/>
+        <w:rPr>
+          <w:rFonts w:ascii="Times New Roman" w:hAnsi="Times New Roman" w:cs="Times New Roman"/>
+          <w:sz w:val="24"/>
+        </w:rPr>
+      </w:pPr>
+      <w:r>
+        <w:rPr>
+          <w:rFonts w:ascii="Times New Roman" w:hAnsi="Times New Roman" w:cs="Times New Roman"/>
+          <w:sz w:val="24"/>
+        </w:rPr>
+        <w:tab/>
+      </w:r>
+      <w:r>
+        <w:rPr>
+          <w:rFonts w:ascii="Times New Roman" w:hAnsi="Times New Roman" w:cs="Times New Roman"/>
+          <w:sz w:val="24"/>
+        </w:rPr>
+        <w:tab/>
+      </w:r>
+      <w:r>
+        <w:rPr>
+          <w:rFonts w:ascii="Times New Roman" w:hAnsi="Times New Roman" w:cs="Times New Roman"/>
+          <w:sz w:val="24"/>
+        </w:rPr>
+        <w:t>CREATE PROC [</w:t>
+      </w:r>
+      <w:proofErr w:type="spellStart"/>
+      <w:r>
+        <w:rPr>
+          <w:rFonts w:ascii="Times New Roman" w:hAnsi="Times New Roman" w:cs="Times New Roman"/>
+          <w:sz w:val="24"/>
+        </w:rPr>
+        <w:t>dbo</w:t>
+      </w:r>
+      <w:proofErr w:type="spellEnd"/>
       <w:proofErr w:type="gramStart"/>
       <w:r>
         <w:rPr>
           <w:rFonts w:ascii="Times New Roman" w:hAnsi="Times New Roman" w:cs="Times New Roman"/>
           <w:sz w:val="24"/>
         </w:rPr>
-        <w:t>identity(</w:t>
-      </w:r>
+        <w:t>].[</w:t>
+      </w:r>
+      <w:proofErr w:type="spellStart"/>
       <w:proofErr w:type="gramEnd"/>
       <w:r>
         <w:rPr>
           <w:rFonts w:ascii="Times New Roman" w:hAnsi="Times New Roman" w:cs="Times New Roman"/>
           <w:sz w:val="24"/>
         </w:rPr>
-        <w:t xml:space="preserve">1,1), except the composite primary key in </w:t>
+        <w:t>SetDelFlagTrue</w:t>
+      </w:r>
+      <w:proofErr w:type="spellEnd"/>
+      <w:r>
+        <w:rPr>
+          <w:rFonts w:ascii="Times New Roman" w:hAnsi="Times New Roman" w:cs="Times New Roman"/>
+          <w:sz w:val="24"/>
+        </w:rPr>
+        <w:t>]</w:t>
+      </w:r>
+    </w:p>
+    <w:p>
+      <w:pPr>
+        <w:ind w:left="480" w:hangingChars="200" w:hanging="480"/>
+        <w:rPr>
+          <w:rFonts w:ascii="Times New Roman" w:hAnsi="Times New Roman" w:cs="Times New Roman"/>
+          <w:sz w:val="24"/>
+        </w:rPr>
+      </w:pPr>
+      <w:r>
+        <w:rPr>
+          <w:rFonts w:ascii="Times New Roman" w:hAnsi="Times New Roman" w:cs="Times New Roman"/>
+          <w:sz w:val="24"/>
+        </w:rPr>
+        <w:tab/>
+      </w:r>
+      <w:r>
+        <w:rPr>
+          <w:rFonts w:ascii="Times New Roman" w:hAnsi="Times New Roman" w:cs="Times New Roman"/>
+          <w:sz w:val="24"/>
+        </w:rPr>
+        <w:tab/>
+      </w:r>
+      <w:r>
+        <w:rPr>
+          <w:rFonts w:ascii="Times New Roman" w:hAnsi="Times New Roman" w:cs="Times New Roman"/>
+          <w:sz w:val="24"/>
+        </w:rPr>
+        <w:tab/>
+      </w:r>
+      <w:r>
+        <w:rPr>
+          <w:rFonts w:ascii="Times New Roman" w:hAnsi="Times New Roman" w:cs="Times New Roman"/>
+          <w:sz w:val="24"/>
+        </w:rPr>
+        <w:t>@id int,</w:t>
+      </w:r>
+    </w:p>
+    <w:p>
+      <w:pPr>
+        <w:ind w:left="480" w:hangingChars="200" w:hanging="480"/>
+        <w:rPr>
+          <w:rFonts w:ascii="Times New Roman" w:hAnsi="Times New Roman" w:cs="Times New Roman"/>
+          <w:sz w:val="24"/>
+        </w:rPr>
+      </w:pPr>
+      <w:r>
+        <w:rPr>
+          <w:rFonts w:ascii="Times New Roman" w:hAnsi="Times New Roman" w:cs="Times New Roman"/>
+          <w:sz w:val="24"/>
+        </w:rPr>
+        <w:tab/>
+      </w:r>
+      <w:r>
+        <w:rPr>
+          <w:rFonts w:ascii="Times New Roman" w:hAnsi="Times New Roman" w:cs="Times New Roman"/>
+          <w:sz w:val="24"/>
+        </w:rPr>
+        <w:tab/>
+      </w:r>
+      <w:r>
+        <w:rPr>
+          <w:rFonts w:ascii="Times New Roman" w:hAnsi="Times New Roman" w:cs="Times New Roman"/>
+          <w:sz w:val="24"/>
+        </w:rPr>
+        <w:tab/>
+      </w:r>
+      <w:r>
+        <w:rPr>
+          <w:rFonts w:ascii="Times New Roman" w:hAnsi="Times New Roman" w:cs="Times New Roman"/>
+          <w:sz w:val="24"/>
+        </w:rPr>
+        <w:t>@</w:t>
       </w:r>
       <w:proofErr w:type="spellStart"/>
       <w:r>
@@ -5892,7 +6078,7 @@
           <w:rFonts w:ascii="Times New Roman" w:hAnsi="Times New Roman" w:cs="Times New Roman"/>
           <w:sz w:val="24"/>
         </w:rPr>
-        <w:t>OrderDetail</w:t>
+        <w:t>tableName</w:t>
       </w:r>
       <w:proofErr w:type="spellEnd"/>
       <w:r>
@@ -5900,17 +6086,63 @@
           <w:rFonts w:ascii="Times New Roman" w:hAnsi="Times New Roman" w:cs="Times New Roman"/>
           <w:sz w:val="24"/>
         </w:rPr>
-        <w:t xml:space="preserve"> table, therefor there is no need to manual assign Id for them.</w:t>
+        <w:t xml:space="preserve"> </w:t>
+      </w:r>
+      <w:proofErr w:type="spellStart"/>
+      <w:proofErr w:type="gramStart"/>
+      <w:r>
+        <w:rPr>
+          <w:rFonts w:ascii="Times New Roman" w:hAnsi="Times New Roman" w:cs="Times New Roman"/>
+          <w:sz w:val="24"/>
+        </w:rPr>
+        <w:t>nvarchar</w:t>
+      </w:r>
+      <w:proofErr w:type="spellEnd"/>
+      <w:r>
+        <w:rPr>
+          <w:rFonts w:ascii="Times New Roman" w:hAnsi="Times New Roman" w:cs="Times New Roman"/>
+          <w:sz w:val="24"/>
+        </w:rPr>
+        <w:t>(</w:t>
+      </w:r>
+      <w:proofErr w:type="gramEnd"/>
+      <w:r>
+        <w:rPr>
+          <w:rFonts w:ascii="Times New Roman" w:hAnsi="Times New Roman" w:cs="Times New Roman"/>
+          <w:sz w:val="24"/>
+        </w:rPr>
+        <w:t>16)</w:t>
       </w:r>
     </w:p>
     <w:p>
       <w:pPr>
         <w:ind w:left="480" w:hangingChars="200" w:hanging="480"/>
         <w:rPr>
-          <w:rFonts w:ascii="Times New Roman" w:hAnsi="Times New Roman" w:cs="Times New Roman" w:hint="eastAsia"/>
-          <w:sz w:val="24"/>
-        </w:rPr>
-      </w:pPr>
+          <w:rFonts w:ascii="Times New Roman" w:hAnsi="Times New Roman" w:cs="Times New Roman"/>
+          <w:sz w:val="24"/>
+        </w:rPr>
+      </w:pPr>
+      <w:r>
+        <w:rPr>
+          <w:rFonts w:ascii="Times New Roman" w:hAnsi="Times New Roman" w:cs="Times New Roman"/>
+          <w:sz w:val="24"/>
+        </w:rPr>
+        <w:tab/>
+      </w:r>
+      <w:r>
+        <w:rPr>
+          <w:rFonts w:ascii="Times New Roman" w:hAnsi="Times New Roman" w:cs="Times New Roman"/>
+          <w:sz w:val="24"/>
+        </w:rPr>
+        <w:tab/>
+      </w:r>
+      <w:r>
+        <w:rPr>
+          <w:rFonts w:ascii="Times New Roman" w:hAnsi="Times New Roman" w:cs="Times New Roman"/>
+          <w:sz w:val="24"/>
+        </w:rPr>
+        <w:t>AS</w:t>
+      </w:r>
     </w:p>
     <w:p>
       <w:pPr>
@@ -5925,31 +6157,123 @@
           <w:rFonts w:ascii="Times New Roman" w:hAnsi="Times New Roman" w:cs="Times New Roman"/>
           <w:sz w:val="24"/>
         </w:rPr>
-        <w:t xml:space="preserve">2. Need more details about Foreign key relationship, check </w:t>
-      </w:r>
-      <w:r>
-        <w:rPr>
-          <w:rFonts w:ascii="Times New Roman" w:hAnsi="Times New Roman" w:cs="Times New Roman"/>
-          <w:sz w:val="24"/>
-        </w:rPr>
-        <w:t>Database Diagram.png</w:t>
-      </w:r>
-      <w:r>
-        <w:rPr>
-          <w:rFonts w:ascii="Times New Roman" w:hAnsi="Times New Roman" w:cs="Times New Roman"/>
-          <w:sz w:val="24"/>
-        </w:rPr>
-        <w:t xml:space="preserve"> under Supporting Files directory.</w:t>
+        <w:tab/>
+      </w:r>
+      <w:r>
+        <w:rPr>
+          <w:rFonts w:ascii="Times New Roman" w:hAnsi="Times New Roman" w:cs="Times New Roman"/>
+          <w:sz w:val="24"/>
+        </w:rPr>
+        <w:tab/>
+      </w:r>
+      <w:r>
+        <w:rPr>
+          <w:rFonts w:ascii="Times New Roman" w:hAnsi="Times New Roman" w:cs="Times New Roman"/>
+          <w:sz w:val="24"/>
+        </w:rPr>
+        <w:tab/>
+      </w:r>
+      <w:r>
+        <w:rPr>
+          <w:rFonts w:ascii="Times New Roman" w:hAnsi="Times New Roman" w:cs="Times New Roman"/>
+          <w:sz w:val="24"/>
+        </w:rPr>
+        <w:t>DECLARE @</w:t>
+      </w:r>
+      <w:proofErr w:type="spellStart"/>
+      <w:r>
+        <w:rPr>
+          <w:rFonts w:ascii="Times New Roman" w:hAnsi="Times New Roman" w:cs="Times New Roman"/>
+          <w:sz w:val="24"/>
+        </w:rPr>
+        <w:t>primaryKeyColumnName</w:t>
+      </w:r>
+      <w:proofErr w:type="spellEnd"/>
+      <w:r>
+        <w:rPr>
+          <w:rFonts w:ascii="Times New Roman" w:hAnsi="Times New Roman" w:cs="Times New Roman"/>
+          <w:sz w:val="24"/>
+        </w:rPr>
+        <w:t xml:space="preserve"> </w:t>
+      </w:r>
+      <w:proofErr w:type="spellStart"/>
+      <w:proofErr w:type="gramStart"/>
+      <w:r>
+        <w:rPr>
+          <w:rFonts w:ascii="Times New Roman" w:hAnsi="Times New Roman" w:cs="Times New Roman"/>
+          <w:sz w:val="24"/>
+        </w:rPr>
+        <w:t>nvarchar</w:t>
+      </w:r>
+      <w:proofErr w:type="spellEnd"/>
+      <w:r>
+        <w:rPr>
+          <w:rFonts w:ascii="Times New Roman" w:hAnsi="Times New Roman" w:cs="Times New Roman"/>
+          <w:sz w:val="24"/>
+        </w:rPr>
+        <w:t>(</w:t>
+      </w:r>
+      <w:proofErr w:type="gramEnd"/>
+      <w:r>
+        <w:rPr>
+          <w:rFonts w:ascii="Times New Roman" w:hAnsi="Times New Roman" w:cs="Times New Roman"/>
+          <w:sz w:val="24"/>
+        </w:rPr>
+        <w:t>16)</w:t>
       </w:r>
     </w:p>
     <w:p>
       <w:pPr>
         <w:ind w:left="480" w:hangingChars="200" w:hanging="480"/>
         <w:rPr>
-          <w:rFonts w:ascii="Times New Roman" w:hAnsi="Times New Roman" w:cs="Times New Roman" w:hint="eastAsia"/>
-          <w:sz w:val="24"/>
-        </w:rPr>
-      </w:pPr>
+          <w:rFonts w:ascii="Times New Roman" w:hAnsi="Times New Roman" w:cs="Times New Roman"/>
+          <w:sz w:val="24"/>
+        </w:rPr>
+      </w:pPr>
+      <w:r>
+        <w:rPr>
+          <w:rFonts w:ascii="Times New Roman" w:hAnsi="Times New Roman" w:cs="Times New Roman"/>
+          <w:sz w:val="24"/>
+        </w:rPr>
+        <w:tab/>
+      </w:r>
+      <w:r>
+        <w:rPr>
+          <w:rFonts w:ascii="Times New Roman" w:hAnsi="Times New Roman" w:cs="Times New Roman"/>
+          <w:sz w:val="24"/>
+        </w:rPr>
+        <w:tab/>
+      </w:r>
+      <w:r>
+        <w:rPr>
+          <w:rFonts w:ascii="Times New Roman" w:hAnsi="Times New Roman" w:cs="Times New Roman"/>
+          <w:sz w:val="24"/>
+        </w:rPr>
+        <w:tab/>
+      </w:r>
+      <w:r>
+        <w:rPr>
+          <w:rFonts w:ascii="Times New Roman" w:hAnsi="Times New Roman" w:cs="Times New Roman"/>
+          <w:sz w:val="24"/>
+        </w:rPr>
+        <w:t>SET @</w:t>
+      </w:r>
+      <w:proofErr w:type="spellStart"/>
+      <w:r>
+        <w:rPr>
+          <w:rFonts w:ascii="Times New Roman" w:hAnsi="Times New Roman" w:cs="Times New Roman"/>
+          <w:sz w:val="24"/>
+        </w:rPr>
+        <w:t>primaryKeyColumnName</w:t>
+      </w:r>
+      <w:proofErr w:type="spellEnd"/>
+      <w:r>
+        <w:rPr>
+          <w:rFonts w:ascii="Times New Roman" w:hAnsi="Times New Roman" w:cs="Times New Roman"/>
+          <w:sz w:val="24"/>
+        </w:rPr>
+        <w:t xml:space="preserve"> = (</w:t>
+      </w:r>
     </w:p>
     <w:p>
       <w:pPr>
@@ -5961,29 +6285,384 @@
       </w:pPr>
       <w:r>
         <w:rPr>
-          <w:rFonts w:ascii="Times New Roman" w:hAnsi="Times New Roman" w:cs="Times New Roman" w:hint="eastAsia"/>
-          <w:sz w:val="24"/>
-        </w:rPr>
-        <w:t>3</w:t>
-      </w:r>
-      <w:r>
-        <w:rPr>
-          <w:rFonts w:ascii="Times New Roman" w:hAnsi="Times New Roman" w:cs="Times New Roman"/>
-          <w:sz w:val="24"/>
-        </w:rPr>
-        <w:t>. There is a Stored Procedure for soft deletion, following is the detail:</w:t>
+          <w:rFonts w:ascii="Times New Roman" w:hAnsi="Times New Roman" w:cs="Times New Roman"/>
+          <w:sz w:val="24"/>
+        </w:rPr>
+        <w:tab/>
+      </w:r>
+      <w:r>
+        <w:rPr>
+          <w:rFonts w:ascii="Times New Roman" w:hAnsi="Times New Roman" w:cs="Times New Roman"/>
+          <w:sz w:val="24"/>
+        </w:rPr>
+        <w:tab/>
+      </w:r>
+      <w:r>
+        <w:rPr>
+          <w:rFonts w:ascii="Times New Roman" w:hAnsi="Times New Roman" w:cs="Times New Roman"/>
+          <w:sz w:val="24"/>
+        </w:rPr>
+        <w:tab/>
+      </w:r>
+      <w:r>
+        <w:rPr>
+          <w:rFonts w:ascii="Times New Roman" w:hAnsi="Times New Roman" w:cs="Times New Roman"/>
+          <w:sz w:val="24"/>
+        </w:rPr>
+        <w:tab/>
+      </w:r>
+      <w:r>
+        <w:rPr>
+          <w:rFonts w:ascii="Times New Roman" w:hAnsi="Times New Roman" w:cs="Times New Roman"/>
+          <w:sz w:val="24"/>
+        </w:rPr>
+        <w:tab/>
+      </w:r>
+      <w:r>
+        <w:rPr>
+          <w:rFonts w:ascii="Times New Roman" w:hAnsi="Times New Roman" w:cs="Times New Roman"/>
+          <w:sz w:val="24"/>
+        </w:rPr>
+        <w:t>SELECT TOP 1 COLUMN_NAME</w:t>
       </w:r>
     </w:p>
     <w:p>
       <w:pPr>
         <w:ind w:left="480" w:hangingChars="200" w:hanging="480"/>
         <w:rPr>
-          <w:rFonts w:ascii="Times New Roman" w:hAnsi="Times New Roman" w:cs="Times New Roman" w:hint="eastAsia"/>
-          <w:sz w:val="24"/>
-        </w:rPr>
-      </w:pPr>
+          <w:rFonts w:ascii="Times New Roman" w:hAnsi="Times New Roman" w:cs="Times New Roman"/>
+          <w:sz w:val="24"/>
+        </w:rPr>
+      </w:pPr>
+      <w:r>
+        <w:rPr>
+          <w:rFonts w:ascii="Times New Roman" w:hAnsi="Times New Roman" w:cs="Times New Roman"/>
+          <w:sz w:val="24"/>
+        </w:rPr>
+        <w:tab/>
+      </w:r>
+      <w:r>
+        <w:rPr>
+          <w:rFonts w:ascii="Times New Roman" w:hAnsi="Times New Roman" w:cs="Times New Roman"/>
+          <w:sz w:val="24"/>
+        </w:rPr>
+        <w:tab/>
+      </w:r>
+      <w:r>
+        <w:rPr>
+          <w:rFonts w:ascii="Times New Roman" w:hAnsi="Times New Roman" w:cs="Times New Roman"/>
+          <w:sz w:val="24"/>
+        </w:rPr>
+        <w:tab/>
+      </w:r>
+      <w:r>
+        <w:rPr>
+          <w:rFonts w:ascii="Times New Roman" w:hAnsi="Times New Roman" w:cs="Times New Roman"/>
+          <w:sz w:val="24"/>
+        </w:rPr>
+        <w:tab/>
+      </w:r>
+      <w:r>
+        <w:rPr>
+          <w:rFonts w:ascii="Times New Roman" w:hAnsi="Times New Roman" w:cs="Times New Roman"/>
+          <w:sz w:val="24"/>
+        </w:rPr>
+        <w:tab/>
+      </w:r>
+      <w:r>
+        <w:rPr>
+          <w:rFonts w:ascii="Times New Roman" w:hAnsi="Times New Roman" w:cs="Times New Roman"/>
+          <w:sz w:val="24"/>
+        </w:rPr>
+        <w:t>FROM [Restaurant</w:t>
+      </w:r>
+      <w:proofErr w:type="gramStart"/>
+      <w:r>
+        <w:rPr>
+          <w:rFonts w:ascii="Times New Roman" w:hAnsi="Times New Roman" w:cs="Times New Roman"/>
+          <w:sz w:val="24"/>
+        </w:rPr>
+        <w:t>].INFORMATION</w:t>
+      </w:r>
+      <w:proofErr w:type="gramEnd"/>
+      <w:r>
+        <w:rPr>
+          <w:rFonts w:ascii="Times New Roman" w:hAnsi="Times New Roman" w:cs="Times New Roman"/>
+          <w:sz w:val="24"/>
+        </w:rPr>
+        <w:t>_SCHEMA.COLUMNS</w:t>
+      </w:r>
+    </w:p>
+    <w:p>
+      <w:pPr>
+        <w:ind w:left="480" w:hangingChars="200" w:hanging="480"/>
+        <w:rPr>
+          <w:rFonts w:ascii="Times New Roman" w:hAnsi="Times New Roman" w:cs="Times New Roman"/>
+          <w:sz w:val="24"/>
+        </w:rPr>
+      </w:pPr>
+      <w:r>
+        <w:rPr>
+          <w:rFonts w:ascii="Times New Roman" w:hAnsi="Times New Roman" w:cs="Times New Roman"/>
+          <w:sz w:val="24"/>
+        </w:rPr>
+        <w:tab/>
+      </w:r>
+      <w:r>
+        <w:rPr>
+          <w:rFonts w:ascii="Times New Roman" w:hAnsi="Times New Roman" w:cs="Times New Roman"/>
+          <w:sz w:val="24"/>
+        </w:rPr>
+        <w:tab/>
+      </w:r>
+      <w:r>
+        <w:rPr>
+          <w:rFonts w:ascii="Times New Roman" w:hAnsi="Times New Roman" w:cs="Times New Roman"/>
+          <w:sz w:val="24"/>
+        </w:rPr>
+        <w:tab/>
+      </w:r>
+      <w:r>
+        <w:rPr>
+          <w:rFonts w:ascii="Times New Roman" w:hAnsi="Times New Roman" w:cs="Times New Roman"/>
+          <w:sz w:val="24"/>
+        </w:rPr>
+        <w:tab/>
+      </w:r>
+      <w:r>
+        <w:rPr>
+          <w:rFonts w:ascii="Times New Roman" w:hAnsi="Times New Roman" w:cs="Times New Roman"/>
+          <w:sz w:val="24"/>
+        </w:rPr>
+        <w:tab/>
+      </w:r>
+      <w:r>
+        <w:rPr>
+          <w:rFonts w:ascii="Times New Roman" w:hAnsi="Times New Roman" w:cs="Times New Roman"/>
+          <w:sz w:val="24"/>
+        </w:rPr>
+        <w:t>WHERE TABLE_NAME=@</w:t>
+      </w:r>
+      <w:proofErr w:type="spellStart"/>
+      <w:r>
+        <w:rPr>
+          <w:rFonts w:ascii="Times New Roman" w:hAnsi="Times New Roman" w:cs="Times New Roman"/>
+          <w:sz w:val="24"/>
+        </w:rPr>
+        <w:t>tableName</w:t>
+      </w:r>
+      <w:proofErr w:type="spellEnd"/>
+      <w:r>
+        <w:rPr>
+          <w:rFonts w:ascii="Times New Roman" w:hAnsi="Times New Roman" w:cs="Times New Roman"/>
+          <w:sz w:val="24"/>
+        </w:rPr>
+        <w:t>)</w:t>
+      </w:r>
+    </w:p>
+    <w:p>
+      <w:pPr>
+        <w:ind w:left="480" w:hangingChars="200" w:hanging="480"/>
+        <w:rPr>
+          <w:rFonts w:ascii="Times New Roman" w:hAnsi="Times New Roman" w:cs="Times New Roman"/>
+          <w:sz w:val="24"/>
+        </w:rPr>
+      </w:pPr>
+    </w:p>
+    <w:p>
+      <w:pPr>
+        <w:ind w:left="480" w:hangingChars="200" w:hanging="480"/>
+        <w:rPr>
+          <w:rFonts w:ascii="Times New Roman" w:hAnsi="Times New Roman" w:cs="Times New Roman"/>
+          <w:sz w:val="24"/>
+        </w:rPr>
+      </w:pPr>
+      <w:r>
+        <w:rPr>
+          <w:rFonts w:ascii="Times New Roman" w:hAnsi="Times New Roman" w:cs="Times New Roman"/>
+          <w:sz w:val="24"/>
+        </w:rPr>
+        <w:tab/>
+      </w:r>
+      <w:r>
+        <w:rPr>
+          <w:rFonts w:ascii="Times New Roman" w:hAnsi="Times New Roman" w:cs="Times New Roman"/>
+          <w:sz w:val="24"/>
+        </w:rPr>
+        <w:tab/>
+      </w:r>
+      <w:r>
+        <w:rPr>
+          <w:rFonts w:ascii="Times New Roman" w:hAnsi="Times New Roman" w:cs="Times New Roman"/>
+          <w:sz w:val="24"/>
+        </w:rPr>
+        <w:tab/>
+      </w:r>
+      <w:r>
+        <w:rPr>
+          <w:rFonts w:ascii="Times New Roman" w:hAnsi="Times New Roman" w:cs="Times New Roman"/>
+          <w:sz w:val="24"/>
+        </w:rPr>
+        <w:t xml:space="preserve">DECLARE @query </w:t>
+      </w:r>
+      <w:proofErr w:type="spellStart"/>
+      <w:proofErr w:type="gramStart"/>
+      <w:r>
+        <w:rPr>
+          <w:rFonts w:ascii="Times New Roman" w:hAnsi="Times New Roman" w:cs="Times New Roman"/>
+          <w:sz w:val="24"/>
+        </w:rPr>
+        <w:t>nvarchar</w:t>
+      </w:r>
+      <w:proofErr w:type="spellEnd"/>
+      <w:r>
+        <w:rPr>
+          <w:rFonts w:ascii="Times New Roman" w:hAnsi="Times New Roman" w:cs="Times New Roman"/>
+          <w:sz w:val="24"/>
+        </w:rPr>
+        <w:t>(</w:t>
+      </w:r>
+      <w:proofErr w:type="gramEnd"/>
+      <w:r>
+        <w:rPr>
+          <w:rFonts w:ascii="Times New Roman" w:hAnsi="Times New Roman" w:cs="Times New Roman"/>
+          <w:sz w:val="24"/>
+        </w:rPr>
+        <w:t>128)</w:t>
+      </w:r>
+    </w:p>
+    <w:p>
+      <w:pPr>
+        <w:ind w:left="480" w:hangingChars="200" w:hanging="480"/>
+        <w:rPr>
+          <w:rFonts w:ascii="Times New Roman" w:hAnsi="Times New Roman" w:cs="Times New Roman"/>
+          <w:sz w:val="24"/>
+        </w:rPr>
+      </w:pPr>
+      <w:r>
+        <w:rPr>
+          <w:rFonts w:ascii="Times New Roman" w:hAnsi="Times New Roman" w:cs="Times New Roman"/>
+          <w:sz w:val="24"/>
+        </w:rPr>
+        <w:tab/>
+      </w:r>
+      <w:r>
+        <w:rPr>
+          <w:rFonts w:ascii="Times New Roman" w:hAnsi="Times New Roman" w:cs="Times New Roman"/>
+          <w:sz w:val="24"/>
+        </w:rPr>
+        <w:tab/>
+      </w:r>
+      <w:r>
+        <w:rPr>
+          <w:rFonts w:ascii="Times New Roman" w:hAnsi="Times New Roman" w:cs="Times New Roman"/>
+          <w:sz w:val="24"/>
+        </w:rPr>
+        <w:tab/>
+      </w:r>
+      <w:r>
+        <w:rPr>
+          <w:rFonts w:ascii="Times New Roman" w:hAnsi="Times New Roman" w:cs="Times New Roman"/>
+          <w:sz w:val="24"/>
+        </w:rPr>
+        <w:t>SET @query = 'UPDATE ' + @</w:t>
+      </w:r>
+      <w:proofErr w:type="spellStart"/>
+      <w:r>
+        <w:rPr>
+          <w:rFonts w:ascii="Times New Roman" w:hAnsi="Times New Roman" w:cs="Times New Roman"/>
+          <w:sz w:val="24"/>
+        </w:rPr>
+        <w:t>tableName</w:t>
+      </w:r>
+      <w:proofErr w:type="spellEnd"/>
+      <w:r>
+        <w:rPr>
+          <w:rFonts w:ascii="Times New Roman" w:hAnsi="Times New Roman" w:cs="Times New Roman"/>
+          <w:sz w:val="24"/>
+        </w:rPr>
+        <w:t xml:space="preserve"> + ' SET [</w:t>
+      </w:r>
+      <w:proofErr w:type="spellStart"/>
+      <w:r>
+        <w:rPr>
+          <w:rFonts w:ascii="Times New Roman" w:hAnsi="Times New Roman" w:cs="Times New Roman"/>
+          <w:sz w:val="24"/>
+        </w:rPr>
+        <w:t>DelFlag</w:t>
+      </w:r>
+      <w:proofErr w:type="spellEnd"/>
+      <w:r>
+        <w:rPr>
+          <w:rFonts w:ascii="Times New Roman" w:hAnsi="Times New Roman" w:cs="Times New Roman"/>
+          <w:sz w:val="24"/>
+        </w:rPr>
+        <w:t xml:space="preserve">]=''True'' OUTPUT </w:t>
+      </w:r>
+      <w:proofErr w:type="gramStart"/>
+      <w:r>
+        <w:rPr>
+          <w:rFonts w:ascii="Times New Roman" w:hAnsi="Times New Roman" w:cs="Times New Roman"/>
+          <w:sz w:val="24"/>
+        </w:rPr>
+        <w:t>deleted.</w:t>
+      </w:r>
+      <w:proofErr w:type="gramEnd"/>
+      <w:r>
+        <w:rPr>
+          <w:rFonts w:ascii="Times New Roman" w:hAnsi="Times New Roman" w:cs="Times New Roman"/>
+          <w:sz w:val="24"/>
+        </w:rPr>
+        <w:t>[</w:t>
+      </w:r>
       <w:bookmarkStart w:id="1" w:name="_GoBack"/>
       <w:bookmarkEnd w:id="1"/>
+      <w:r>
+        <w:rPr>
+          <w:rFonts w:ascii="Times New Roman" w:hAnsi="Times New Roman" w:cs="Times New Roman"/>
+          <w:sz w:val="24"/>
+        </w:rPr>
+        <w:t>@primaryKeyColumnName</w:t>
+      </w:r>
+      <w:r>
+        <w:rPr>
+          <w:rFonts w:ascii="Times New Roman" w:hAnsi="Times New Roman" w:cs="Times New Roman"/>
+          <w:sz w:val="24"/>
+        </w:rPr>
+        <w:t>] WHERE [' + @</w:t>
+      </w:r>
+      <w:proofErr w:type="spellStart"/>
+      <w:r>
+        <w:rPr>
+          <w:rFonts w:ascii="Times New Roman" w:hAnsi="Times New Roman" w:cs="Times New Roman"/>
+          <w:sz w:val="24"/>
+        </w:rPr>
+        <w:t>primaryKeyColumnName</w:t>
+      </w:r>
+      <w:proofErr w:type="spellEnd"/>
+      <w:r>
+        <w:rPr>
+          <w:rFonts w:ascii="Times New Roman" w:hAnsi="Times New Roman" w:cs="Times New Roman"/>
+          <w:sz w:val="24"/>
+        </w:rPr>
+        <w:t xml:space="preserve"> + '] = ' + convert(</w:t>
+      </w:r>
+      <w:proofErr w:type="spellStart"/>
+      <w:r>
+        <w:rPr>
+          <w:rFonts w:ascii="Times New Roman" w:hAnsi="Times New Roman" w:cs="Times New Roman"/>
+          <w:sz w:val="24"/>
+        </w:rPr>
+        <w:t>nvarchar</w:t>
+      </w:r>
+      <w:proofErr w:type="spellEnd"/>
+      <w:r>
+        <w:rPr>
+          <w:rFonts w:ascii="Times New Roman" w:hAnsi="Times New Roman" w:cs="Times New Roman"/>
+          <w:sz w:val="24"/>
+        </w:rPr>
+        <w:t>(16),@id)</w:t>
+      </w:r>
     </w:p>
     <w:p>
       <w:pPr>
@@ -6012,41 +6691,14 @@
           <w:rFonts w:ascii="Times New Roman" w:hAnsi="Times New Roman" w:cs="Times New Roman"/>
           <w:sz w:val="24"/>
         </w:rPr>
-        <w:t>CREATE PROC [</w:t>
-      </w:r>
-      <w:proofErr w:type="spellStart"/>
-      <w:r>
-        <w:rPr>
-          <w:rFonts w:ascii="Times New Roman" w:hAnsi="Times New Roman" w:cs="Times New Roman"/>
-          <w:sz w:val="24"/>
-        </w:rPr>
-        <w:t>dbo</w:t>
-      </w:r>
-      <w:proofErr w:type="spellEnd"/>
-      <w:proofErr w:type="gramStart"/>
-      <w:r>
-        <w:rPr>
-          <w:rFonts w:ascii="Times New Roman" w:hAnsi="Times New Roman" w:cs="Times New Roman"/>
-          <w:sz w:val="24"/>
-        </w:rPr>
-        <w:t>].[</w:t>
-      </w:r>
-      <w:proofErr w:type="spellStart"/>
-      <w:proofErr w:type="gramEnd"/>
-      <w:r>
-        <w:rPr>
-          <w:rFonts w:ascii="Times New Roman" w:hAnsi="Times New Roman" w:cs="Times New Roman"/>
-          <w:sz w:val="24"/>
-        </w:rPr>
-        <w:t>SetDelFlagTrue</w:t>
-      </w:r>
-      <w:proofErr w:type="spellEnd"/>
-      <w:r>
-        <w:rPr>
-          <w:rFonts w:ascii="Times New Roman" w:hAnsi="Times New Roman" w:cs="Times New Roman"/>
-          <w:sz w:val="24"/>
-        </w:rPr>
-        <w:t>]</w:t>
+        <w:tab/>
+      </w:r>
+      <w:r>
+        <w:rPr>
+          <w:rFonts w:ascii="Times New Roman" w:hAnsi="Times New Roman" w:cs="Times New Roman"/>
+          <w:sz w:val="24"/>
+        </w:rPr>
+        <w:t>print @query</w:t>
       </w:r>
     </w:p>
     <w:p>
@@ -6054,701 +6706,6 @@
         <w:ind w:left="480" w:hangingChars="200" w:hanging="480"/>
         <w:rPr>
           <w:rFonts w:ascii="Times New Roman" w:hAnsi="Times New Roman" w:cs="Times New Roman"/>
-          <w:sz w:val="24"/>
-        </w:rPr>
-      </w:pPr>
-      <w:r>
-        <w:rPr>
-          <w:rFonts w:ascii="Times New Roman" w:hAnsi="Times New Roman" w:cs="Times New Roman"/>
-          <w:sz w:val="24"/>
-        </w:rPr>
-        <w:tab/>
-      </w:r>
-      <w:r>
-        <w:rPr>
-          <w:rFonts w:ascii="Times New Roman" w:hAnsi="Times New Roman" w:cs="Times New Roman"/>
-          <w:sz w:val="24"/>
-        </w:rPr>
-        <w:tab/>
-      </w:r>
-      <w:r>
-        <w:rPr>
-          <w:rFonts w:ascii="Times New Roman" w:hAnsi="Times New Roman" w:cs="Times New Roman"/>
-          <w:sz w:val="24"/>
-        </w:rPr>
-        <w:tab/>
-      </w:r>
-      <w:r>
-        <w:rPr>
-          <w:rFonts w:ascii="Times New Roman" w:hAnsi="Times New Roman" w:cs="Times New Roman"/>
-          <w:sz w:val="24"/>
-        </w:rPr>
-        <w:t>@id int,</w:t>
-      </w:r>
-    </w:p>
-    <w:p>
-      <w:pPr>
-        <w:ind w:left="480" w:hangingChars="200" w:hanging="480"/>
-        <w:rPr>
-          <w:rFonts w:ascii="Times New Roman" w:hAnsi="Times New Roman" w:cs="Times New Roman"/>
-          <w:sz w:val="24"/>
-        </w:rPr>
-      </w:pPr>
-      <w:r>
-        <w:rPr>
-          <w:rFonts w:ascii="Times New Roman" w:hAnsi="Times New Roman" w:cs="Times New Roman"/>
-          <w:sz w:val="24"/>
-        </w:rPr>
-        <w:tab/>
-      </w:r>
-      <w:r>
-        <w:rPr>
-          <w:rFonts w:ascii="Times New Roman" w:hAnsi="Times New Roman" w:cs="Times New Roman"/>
-          <w:sz w:val="24"/>
-        </w:rPr>
-        <w:tab/>
-      </w:r>
-      <w:r>
-        <w:rPr>
-          <w:rFonts w:ascii="Times New Roman" w:hAnsi="Times New Roman" w:cs="Times New Roman"/>
-          <w:sz w:val="24"/>
-        </w:rPr>
-        <w:tab/>
-      </w:r>
-      <w:r>
-        <w:rPr>
-          <w:rFonts w:ascii="Times New Roman" w:hAnsi="Times New Roman" w:cs="Times New Roman"/>
-          <w:sz w:val="24"/>
-        </w:rPr>
-        <w:t>@</w:t>
-      </w:r>
-      <w:proofErr w:type="spellStart"/>
-      <w:r>
-        <w:rPr>
-          <w:rFonts w:ascii="Times New Roman" w:hAnsi="Times New Roman" w:cs="Times New Roman"/>
-          <w:sz w:val="24"/>
-        </w:rPr>
-        <w:t>tableName</w:t>
-      </w:r>
-      <w:proofErr w:type="spellEnd"/>
-      <w:r>
-        <w:rPr>
-          <w:rFonts w:ascii="Times New Roman" w:hAnsi="Times New Roman" w:cs="Times New Roman"/>
-          <w:sz w:val="24"/>
-        </w:rPr>
-        <w:t xml:space="preserve"> </w:t>
-      </w:r>
-      <w:proofErr w:type="spellStart"/>
-      <w:proofErr w:type="gramStart"/>
-      <w:r>
-        <w:rPr>
-          <w:rFonts w:ascii="Times New Roman" w:hAnsi="Times New Roman" w:cs="Times New Roman"/>
-          <w:sz w:val="24"/>
-        </w:rPr>
-        <w:t>nvarchar</w:t>
-      </w:r>
-      <w:proofErr w:type="spellEnd"/>
-      <w:r>
-        <w:rPr>
-          <w:rFonts w:ascii="Times New Roman" w:hAnsi="Times New Roman" w:cs="Times New Roman"/>
-          <w:sz w:val="24"/>
-        </w:rPr>
-        <w:t>(</w:t>
-      </w:r>
-      <w:proofErr w:type="gramEnd"/>
-      <w:r>
-        <w:rPr>
-          <w:rFonts w:ascii="Times New Roman" w:hAnsi="Times New Roman" w:cs="Times New Roman"/>
-          <w:sz w:val="24"/>
-        </w:rPr>
-        <w:t>16)</w:t>
-      </w:r>
-    </w:p>
-    <w:p>
-      <w:pPr>
-        <w:ind w:left="480" w:hangingChars="200" w:hanging="480"/>
-        <w:rPr>
-          <w:rFonts w:ascii="Times New Roman" w:hAnsi="Times New Roman" w:cs="Times New Roman"/>
-          <w:sz w:val="24"/>
-        </w:rPr>
-      </w:pPr>
-      <w:r>
-        <w:rPr>
-          <w:rFonts w:ascii="Times New Roman" w:hAnsi="Times New Roman" w:cs="Times New Roman"/>
-          <w:sz w:val="24"/>
-        </w:rPr>
-        <w:tab/>
-      </w:r>
-      <w:r>
-        <w:rPr>
-          <w:rFonts w:ascii="Times New Roman" w:hAnsi="Times New Roman" w:cs="Times New Roman"/>
-          <w:sz w:val="24"/>
-        </w:rPr>
-        <w:tab/>
-      </w:r>
-      <w:r>
-        <w:rPr>
-          <w:rFonts w:ascii="Times New Roman" w:hAnsi="Times New Roman" w:cs="Times New Roman"/>
-          <w:sz w:val="24"/>
-        </w:rPr>
-        <w:t>AS</w:t>
-      </w:r>
-    </w:p>
-    <w:p>
-      <w:pPr>
-        <w:ind w:left="480" w:hangingChars="200" w:hanging="480"/>
-        <w:rPr>
-          <w:rFonts w:ascii="Times New Roman" w:hAnsi="Times New Roman" w:cs="Times New Roman"/>
-          <w:sz w:val="24"/>
-        </w:rPr>
-      </w:pPr>
-      <w:r>
-        <w:rPr>
-          <w:rFonts w:ascii="Times New Roman" w:hAnsi="Times New Roman" w:cs="Times New Roman"/>
-          <w:sz w:val="24"/>
-        </w:rPr>
-        <w:tab/>
-      </w:r>
-      <w:r>
-        <w:rPr>
-          <w:rFonts w:ascii="Times New Roman" w:hAnsi="Times New Roman" w:cs="Times New Roman"/>
-          <w:sz w:val="24"/>
-        </w:rPr>
-        <w:tab/>
-      </w:r>
-      <w:r>
-        <w:rPr>
-          <w:rFonts w:ascii="Times New Roman" w:hAnsi="Times New Roman" w:cs="Times New Roman"/>
-          <w:sz w:val="24"/>
-        </w:rPr>
-        <w:tab/>
-      </w:r>
-      <w:r>
-        <w:rPr>
-          <w:rFonts w:ascii="Times New Roman" w:hAnsi="Times New Roman" w:cs="Times New Roman"/>
-          <w:sz w:val="24"/>
-        </w:rPr>
-        <w:t>DECLARE @</w:t>
-      </w:r>
-      <w:proofErr w:type="spellStart"/>
-      <w:r>
-        <w:rPr>
-          <w:rFonts w:ascii="Times New Roman" w:hAnsi="Times New Roman" w:cs="Times New Roman"/>
-          <w:sz w:val="24"/>
-        </w:rPr>
-        <w:t>primaryKeyColumnName</w:t>
-      </w:r>
-      <w:proofErr w:type="spellEnd"/>
-      <w:r>
-        <w:rPr>
-          <w:rFonts w:ascii="Times New Roman" w:hAnsi="Times New Roman" w:cs="Times New Roman"/>
-          <w:sz w:val="24"/>
-        </w:rPr>
-        <w:t xml:space="preserve"> </w:t>
-      </w:r>
-      <w:proofErr w:type="spellStart"/>
-      <w:proofErr w:type="gramStart"/>
-      <w:r>
-        <w:rPr>
-          <w:rFonts w:ascii="Times New Roman" w:hAnsi="Times New Roman" w:cs="Times New Roman"/>
-          <w:sz w:val="24"/>
-        </w:rPr>
-        <w:t>nvarchar</w:t>
-      </w:r>
-      <w:proofErr w:type="spellEnd"/>
-      <w:r>
-        <w:rPr>
-          <w:rFonts w:ascii="Times New Roman" w:hAnsi="Times New Roman" w:cs="Times New Roman"/>
-          <w:sz w:val="24"/>
-        </w:rPr>
-        <w:t>(</w:t>
-      </w:r>
-      <w:proofErr w:type="gramEnd"/>
-      <w:r>
-        <w:rPr>
-          <w:rFonts w:ascii="Times New Roman" w:hAnsi="Times New Roman" w:cs="Times New Roman"/>
-          <w:sz w:val="24"/>
-        </w:rPr>
-        <w:t>16)</w:t>
-      </w:r>
-    </w:p>
-    <w:p>
-      <w:pPr>
-        <w:ind w:left="480" w:hangingChars="200" w:hanging="480"/>
-        <w:rPr>
-          <w:rFonts w:ascii="Times New Roman" w:hAnsi="Times New Roman" w:cs="Times New Roman"/>
-          <w:sz w:val="24"/>
-        </w:rPr>
-      </w:pPr>
-      <w:r>
-        <w:rPr>
-          <w:rFonts w:ascii="Times New Roman" w:hAnsi="Times New Roman" w:cs="Times New Roman"/>
-          <w:sz w:val="24"/>
-        </w:rPr>
-        <w:tab/>
-      </w:r>
-      <w:r>
-        <w:rPr>
-          <w:rFonts w:ascii="Times New Roman" w:hAnsi="Times New Roman" w:cs="Times New Roman"/>
-          <w:sz w:val="24"/>
-        </w:rPr>
-        <w:tab/>
-      </w:r>
-      <w:r>
-        <w:rPr>
-          <w:rFonts w:ascii="Times New Roman" w:hAnsi="Times New Roman" w:cs="Times New Roman"/>
-          <w:sz w:val="24"/>
-        </w:rPr>
-        <w:tab/>
-      </w:r>
-      <w:r>
-        <w:rPr>
-          <w:rFonts w:ascii="Times New Roman" w:hAnsi="Times New Roman" w:cs="Times New Roman"/>
-          <w:sz w:val="24"/>
-        </w:rPr>
-        <w:t>SET @</w:t>
-      </w:r>
-      <w:proofErr w:type="spellStart"/>
-      <w:r>
-        <w:rPr>
-          <w:rFonts w:ascii="Times New Roman" w:hAnsi="Times New Roman" w:cs="Times New Roman"/>
-          <w:sz w:val="24"/>
-        </w:rPr>
-        <w:t>primaryKeyColumnName</w:t>
-      </w:r>
-      <w:proofErr w:type="spellEnd"/>
-      <w:r>
-        <w:rPr>
-          <w:rFonts w:ascii="Times New Roman" w:hAnsi="Times New Roman" w:cs="Times New Roman"/>
-          <w:sz w:val="24"/>
-        </w:rPr>
-        <w:t xml:space="preserve"> = (</w:t>
-      </w:r>
-    </w:p>
-    <w:p>
-      <w:pPr>
-        <w:ind w:left="480" w:hangingChars="200" w:hanging="480"/>
-        <w:rPr>
-          <w:rFonts w:ascii="Times New Roman" w:hAnsi="Times New Roman" w:cs="Times New Roman"/>
-          <w:sz w:val="24"/>
-        </w:rPr>
-      </w:pPr>
-      <w:r>
-        <w:rPr>
-          <w:rFonts w:ascii="Times New Roman" w:hAnsi="Times New Roman" w:cs="Times New Roman"/>
-          <w:sz w:val="24"/>
-        </w:rPr>
-        <w:tab/>
-      </w:r>
-      <w:r>
-        <w:rPr>
-          <w:rFonts w:ascii="Times New Roman" w:hAnsi="Times New Roman" w:cs="Times New Roman"/>
-          <w:sz w:val="24"/>
-        </w:rPr>
-        <w:tab/>
-      </w:r>
-      <w:r>
-        <w:rPr>
-          <w:rFonts w:ascii="Times New Roman" w:hAnsi="Times New Roman" w:cs="Times New Roman"/>
-          <w:sz w:val="24"/>
-        </w:rPr>
-        <w:tab/>
-      </w:r>
-      <w:r>
-        <w:rPr>
-          <w:rFonts w:ascii="Times New Roman" w:hAnsi="Times New Roman" w:cs="Times New Roman"/>
-          <w:sz w:val="24"/>
-        </w:rPr>
-        <w:tab/>
-      </w:r>
-      <w:r>
-        <w:rPr>
-          <w:rFonts w:ascii="Times New Roman" w:hAnsi="Times New Roman" w:cs="Times New Roman"/>
-          <w:sz w:val="24"/>
-        </w:rPr>
-        <w:tab/>
-      </w:r>
-      <w:r>
-        <w:rPr>
-          <w:rFonts w:ascii="Times New Roman" w:hAnsi="Times New Roman" w:cs="Times New Roman"/>
-          <w:sz w:val="24"/>
-        </w:rPr>
-        <w:t>SELECT TOP 1 COLUMN_NAME</w:t>
-      </w:r>
-    </w:p>
-    <w:p>
-      <w:pPr>
-        <w:ind w:left="480" w:hangingChars="200" w:hanging="480"/>
-        <w:rPr>
-          <w:rFonts w:ascii="Times New Roman" w:hAnsi="Times New Roman" w:cs="Times New Roman"/>
-          <w:sz w:val="24"/>
-        </w:rPr>
-      </w:pPr>
-      <w:r>
-        <w:rPr>
-          <w:rFonts w:ascii="Times New Roman" w:hAnsi="Times New Roman" w:cs="Times New Roman"/>
-          <w:sz w:val="24"/>
-        </w:rPr>
-        <w:tab/>
-      </w:r>
-      <w:r>
-        <w:rPr>
-          <w:rFonts w:ascii="Times New Roman" w:hAnsi="Times New Roman" w:cs="Times New Roman"/>
-          <w:sz w:val="24"/>
-        </w:rPr>
-        <w:tab/>
-      </w:r>
-      <w:r>
-        <w:rPr>
-          <w:rFonts w:ascii="Times New Roman" w:hAnsi="Times New Roman" w:cs="Times New Roman"/>
-          <w:sz w:val="24"/>
-        </w:rPr>
-        <w:tab/>
-      </w:r>
-      <w:r>
-        <w:rPr>
-          <w:rFonts w:ascii="Times New Roman" w:hAnsi="Times New Roman" w:cs="Times New Roman"/>
-          <w:sz w:val="24"/>
-        </w:rPr>
-        <w:tab/>
-      </w:r>
-      <w:r>
-        <w:rPr>
-          <w:rFonts w:ascii="Times New Roman" w:hAnsi="Times New Roman" w:cs="Times New Roman"/>
-          <w:sz w:val="24"/>
-        </w:rPr>
-        <w:tab/>
-      </w:r>
-      <w:r>
-        <w:rPr>
-          <w:rFonts w:ascii="Times New Roman" w:hAnsi="Times New Roman" w:cs="Times New Roman"/>
-          <w:sz w:val="24"/>
-        </w:rPr>
-        <w:t>FROM [Restaurant</w:t>
-      </w:r>
-      <w:proofErr w:type="gramStart"/>
-      <w:r>
-        <w:rPr>
-          <w:rFonts w:ascii="Times New Roman" w:hAnsi="Times New Roman" w:cs="Times New Roman"/>
-          <w:sz w:val="24"/>
-        </w:rPr>
-        <w:t>].INFORMATION</w:t>
-      </w:r>
-      <w:proofErr w:type="gramEnd"/>
-      <w:r>
-        <w:rPr>
-          <w:rFonts w:ascii="Times New Roman" w:hAnsi="Times New Roman" w:cs="Times New Roman"/>
-          <w:sz w:val="24"/>
-        </w:rPr>
-        <w:t>_SCHEMA.COLUMNS</w:t>
-      </w:r>
-    </w:p>
-    <w:p>
-      <w:pPr>
-        <w:ind w:left="480" w:hangingChars="200" w:hanging="480"/>
-        <w:rPr>
-          <w:rFonts w:ascii="Times New Roman" w:hAnsi="Times New Roman" w:cs="Times New Roman"/>
-          <w:sz w:val="24"/>
-        </w:rPr>
-      </w:pPr>
-      <w:r>
-        <w:rPr>
-          <w:rFonts w:ascii="Times New Roman" w:hAnsi="Times New Roman" w:cs="Times New Roman"/>
-          <w:sz w:val="24"/>
-        </w:rPr>
-        <w:tab/>
-      </w:r>
-      <w:r>
-        <w:rPr>
-          <w:rFonts w:ascii="Times New Roman" w:hAnsi="Times New Roman" w:cs="Times New Roman"/>
-          <w:sz w:val="24"/>
-        </w:rPr>
-        <w:tab/>
-      </w:r>
-      <w:r>
-        <w:rPr>
-          <w:rFonts w:ascii="Times New Roman" w:hAnsi="Times New Roman" w:cs="Times New Roman"/>
-          <w:sz w:val="24"/>
-        </w:rPr>
-        <w:tab/>
-      </w:r>
-      <w:r>
-        <w:rPr>
-          <w:rFonts w:ascii="Times New Roman" w:hAnsi="Times New Roman" w:cs="Times New Roman"/>
-          <w:sz w:val="24"/>
-        </w:rPr>
-        <w:tab/>
-      </w:r>
-      <w:r>
-        <w:rPr>
-          <w:rFonts w:ascii="Times New Roman" w:hAnsi="Times New Roman" w:cs="Times New Roman"/>
-          <w:sz w:val="24"/>
-        </w:rPr>
-        <w:tab/>
-      </w:r>
-      <w:r>
-        <w:rPr>
-          <w:rFonts w:ascii="Times New Roman" w:hAnsi="Times New Roman" w:cs="Times New Roman"/>
-          <w:sz w:val="24"/>
-        </w:rPr>
-        <w:t>WHERE TABLE_NAME=@</w:t>
-      </w:r>
-      <w:proofErr w:type="spellStart"/>
-      <w:r>
-        <w:rPr>
-          <w:rFonts w:ascii="Times New Roman" w:hAnsi="Times New Roman" w:cs="Times New Roman"/>
-          <w:sz w:val="24"/>
-        </w:rPr>
-        <w:t>tableName</w:t>
-      </w:r>
-      <w:proofErr w:type="spellEnd"/>
-      <w:r>
-        <w:rPr>
-          <w:rFonts w:ascii="Times New Roman" w:hAnsi="Times New Roman" w:cs="Times New Roman"/>
-          <w:sz w:val="24"/>
-        </w:rPr>
-        <w:t>)</w:t>
-      </w:r>
-    </w:p>
-    <w:p>
-      <w:pPr>
-        <w:ind w:left="480" w:hangingChars="200" w:hanging="480"/>
-        <w:rPr>
-          <w:rFonts w:ascii="Times New Roman" w:hAnsi="Times New Roman" w:cs="Times New Roman"/>
-          <w:sz w:val="24"/>
-        </w:rPr>
-      </w:pPr>
-    </w:p>
-    <w:p>
-      <w:pPr>
-        <w:ind w:left="480" w:hangingChars="200" w:hanging="480"/>
-        <w:rPr>
-          <w:rFonts w:ascii="Times New Roman" w:hAnsi="Times New Roman" w:cs="Times New Roman"/>
-          <w:sz w:val="24"/>
-        </w:rPr>
-      </w:pPr>
-      <w:r>
-        <w:rPr>
-          <w:rFonts w:ascii="Times New Roman" w:hAnsi="Times New Roman" w:cs="Times New Roman"/>
-          <w:sz w:val="24"/>
-        </w:rPr>
-        <w:tab/>
-      </w:r>
-      <w:r>
-        <w:rPr>
-          <w:rFonts w:ascii="Times New Roman" w:hAnsi="Times New Roman" w:cs="Times New Roman"/>
-          <w:sz w:val="24"/>
-        </w:rPr>
-        <w:tab/>
-      </w:r>
-      <w:r>
-        <w:rPr>
-          <w:rFonts w:ascii="Times New Roman" w:hAnsi="Times New Roman" w:cs="Times New Roman"/>
-          <w:sz w:val="24"/>
-        </w:rPr>
-        <w:tab/>
-      </w:r>
-      <w:r>
-        <w:rPr>
-          <w:rFonts w:ascii="Times New Roman" w:hAnsi="Times New Roman" w:cs="Times New Roman"/>
-          <w:sz w:val="24"/>
-        </w:rPr>
-        <w:t xml:space="preserve">DECLARE @query </w:t>
-      </w:r>
-      <w:proofErr w:type="spellStart"/>
-      <w:proofErr w:type="gramStart"/>
-      <w:r>
-        <w:rPr>
-          <w:rFonts w:ascii="Times New Roman" w:hAnsi="Times New Roman" w:cs="Times New Roman"/>
-          <w:sz w:val="24"/>
-        </w:rPr>
-        <w:t>nvarchar</w:t>
-      </w:r>
-      <w:proofErr w:type="spellEnd"/>
-      <w:r>
-        <w:rPr>
-          <w:rFonts w:ascii="Times New Roman" w:hAnsi="Times New Roman" w:cs="Times New Roman"/>
-          <w:sz w:val="24"/>
-        </w:rPr>
-        <w:t>(</w:t>
-      </w:r>
-      <w:proofErr w:type="gramEnd"/>
-      <w:r>
-        <w:rPr>
-          <w:rFonts w:ascii="Times New Roman" w:hAnsi="Times New Roman" w:cs="Times New Roman"/>
-          <w:sz w:val="24"/>
-        </w:rPr>
-        <w:t>128)</w:t>
-      </w:r>
-    </w:p>
-    <w:p>
-      <w:pPr>
-        <w:ind w:left="480" w:hangingChars="200" w:hanging="480"/>
-        <w:rPr>
-          <w:rFonts w:ascii="Times New Roman" w:hAnsi="Times New Roman" w:cs="Times New Roman"/>
-          <w:sz w:val="24"/>
-        </w:rPr>
-      </w:pPr>
-      <w:r>
-        <w:rPr>
-          <w:rFonts w:ascii="Times New Roman" w:hAnsi="Times New Roman" w:cs="Times New Roman"/>
-          <w:sz w:val="24"/>
-        </w:rPr>
-        <w:tab/>
-      </w:r>
-      <w:r>
-        <w:rPr>
-          <w:rFonts w:ascii="Times New Roman" w:hAnsi="Times New Roman" w:cs="Times New Roman"/>
-          <w:sz w:val="24"/>
-        </w:rPr>
-        <w:tab/>
-      </w:r>
-      <w:r>
-        <w:rPr>
-          <w:rFonts w:ascii="Times New Roman" w:hAnsi="Times New Roman" w:cs="Times New Roman"/>
-          <w:sz w:val="24"/>
-        </w:rPr>
-        <w:tab/>
-      </w:r>
-      <w:r>
-        <w:rPr>
-          <w:rFonts w:ascii="Times New Roman" w:hAnsi="Times New Roman" w:cs="Times New Roman"/>
-          <w:sz w:val="24"/>
-        </w:rPr>
-        <w:t>SET @query = 'UPDATE ' + @</w:t>
-      </w:r>
-      <w:proofErr w:type="spellStart"/>
-      <w:r>
-        <w:rPr>
-          <w:rFonts w:ascii="Times New Roman" w:hAnsi="Times New Roman" w:cs="Times New Roman"/>
-          <w:sz w:val="24"/>
-        </w:rPr>
-        <w:t>tableName</w:t>
-      </w:r>
-      <w:proofErr w:type="spellEnd"/>
-      <w:r>
-        <w:rPr>
-          <w:rFonts w:ascii="Times New Roman" w:hAnsi="Times New Roman" w:cs="Times New Roman"/>
-          <w:sz w:val="24"/>
-        </w:rPr>
-        <w:t xml:space="preserve"> + ' SET [</w:t>
-      </w:r>
-      <w:proofErr w:type="spellStart"/>
-      <w:r>
-        <w:rPr>
-          <w:rFonts w:ascii="Times New Roman" w:hAnsi="Times New Roman" w:cs="Times New Roman"/>
-          <w:sz w:val="24"/>
-        </w:rPr>
-        <w:t>DelFlag</w:t>
-      </w:r>
-      <w:proofErr w:type="spellEnd"/>
-      <w:r>
-        <w:rPr>
-          <w:rFonts w:ascii="Times New Roman" w:hAnsi="Times New Roman" w:cs="Times New Roman"/>
-          <w:sz w:val="24"/>
-        </w:rPr>
-        <w:t xml:space="preserve">]=''True'' OUTPUT </w:t>
-      </w:r>
-      <w:proofErr w:type="gramStart"/>
-      <w:r>
-        <w:rPr>
-          <w:rFonts w:ascii="Times New Roman" w:hAnsi="Times New Roman" w:cs="Times New Roman"/>
-          <w:sz w:val="24"/>
-        </w:rPr>
-        <w:t>deleted.[</w:t>
-      </w:r>
-      <w:proofErr w:type="spellStart"/>
-      <w:proofErr w:type="gramEnd"/>
-      <w:r>
-        <w:rPr>
-          <w:rFonts w:ascii="Times New Roman" w:hAnsi="Times New Roman" w:cs="Times New Roman"/>
-          <w:sz w:val="24"/>
-        </w:rPr>
-        <w:t>EId</w:t>
-      </w:r>
-      <w:proofErr w:type="spellEnd"/>
-      <w:r>
-        <w:rPr>
-          <w:rFonts w:ascii="Times New Roman" w:hAnsi="Times New Roman" w:cs="Times New Roman"/>
-          <w:sz w:val="24"/>
-        </w:rPr>
-        <w:t>] WHERE [' + @</w:t>
-      </w:r>
-      <w:proofErr w:type="spellStart"/>
-      <w:r>
-        <w:rPr>
-          <w:rFonts w:ascii="Times New Roman" w:hAnsi="Times New Roman" w:cs="Times New Roman"/>
-          <w:sz w:val="24"/>
-        </w:rPr>
-        <w:t>primaryKeyColumnName</w:t>
-      </w:r>
-      <w:proofErr w:type="spellEnd"/>
-      <w:r>
-        <w:rPr>
-          <w:rFonts w:ascii="Times New Roman" w:hAnsi="Times New Roman" w:cs="Times New Roman"/>
-          <w:sz w:val="24"/>
-        </w:rPr>
-        <w:t xml:space="preserve"> + '] = ' + convert(</w:t>
-      </w:r>
-      <w:proofErr w:type="spellStart"/>
-      <w:r>
-        <w:rPr>
-          <w:rFonts w:ascii="Times New Roman" w:hAnsi="Times New Roman" w:cs="Times New Roman"/>
-          <w:sz w:val="24"/>
-        </w:rPr>
-        <w:t>nvarchar</w:t>
-      </w:r>
-      <w:proofErr w:type="spellEnd"/>
-      <w:r>
-        <w:rPr>
-          <w:rFonts w:ascii="Times New Roman" w:hAnsi="Times New Roman" w:cs="Times New Roman"/>
-          <w:sz w:val="24"/>
-        </w:rPr>
-        <w:t>(16),@id)</w:t>
-      </w:r>
-    </w:p>
-    <w:p>
-      <w:pPr>
-        <w:ind w:left="480" w:hangingChars="200" w:hanging="480"/>
-        <w:rPr>
-          <w:rFonts w:ascii="Times New Roman" w:hAnsi="Times New Roman" w:cs="Times New Roman"/>
-          <w:sz w:val="24"/>
-        </w:rPr>
-      </w:pPr>
-      <w:r>
-        <w:rPr>
-          <w:rFonts w:ascii="Times New Roman" w:hAnsi="Times New Roman" w:cs="Times New Roman"/>
-          <w:sz w:val="24"/>
-        </w:rPr>
-        <w:tab/>
-      </w:r>
-      <w:r>
-        <w:rPr>
-          <w:rFonts w:ascii="Times New Roman" w:hAnsi="Times New Roman" w:cs="Times New Roman"/>
-          <w:sz w:val="24"/>
-        </w:rPr>
-        <w:tab/>
-      </w:r>
-      <w:r>
-        <w:rPr>
-          <w:rFonts w:ascii="Times New Roman" w:hAnsi="Times New Roman" w:cs="Times New Roman"/>
-          <w:sz w:val="24"/>
-        </w:rPr>
-        <w:tab/>
-      </w:r>
-      <w:r>
-        <w:rPr>
-          <w:rFonts w:ascii="Times New Roman" w:hAnsi="Times New Roman" w:cs="Times New Roman"/>
-          <w:sz w:val="24"/>
-        </w:rPr>
-        <w:t>print @query</w:t>
-      </w:r>
-    </w:p>
-    <w:p>
-      <w:pPr>
-        <w:ind w:left="480" w:hangingChars="200" w:hanging="480"/>
-        <w:rPr>
-          <w:rFonts w:ascii="Times New Roman" w:hAnsi="Times New Roman" w:cs="Times New Roman" w:hint="eastAsia"/>
           <w:sz w:val="24"/>
         </w:rPr>
       </w:pPr>

</xml_diff>